<commit_message>
#Casos de uso: - Casos uso/AD002 - Modificar Usuario.docx - Casos uso/SC012 - Crear Agente.docx - Casos uso/Modificar Categoría.docx (Modificado)
</commit_message>
<xml_diff>
--- a/Entrega FINAL Diploma/Casos uso/Modificar Categoría.docx
+++ b/Entrega FINAL Diploma/Casos uso/Modificar Categoría.docx
@@ -522,15 +522,7 @@
                 <w:color w:val="000000"/>
                 <w:lang w:eastAsia="es-AR"/>
               </w:rPr>
-              <w:t xml:space="preserve">no </w:t>
-            </w:r>
-            <w:r>
-              <w:rPr>
-                <w:rFonts w:ascii="Arial" w:eastAsia="Times New Roman" w:hAnsi="Arial" w:cs="Arial"/>
-                <w:color w:val="000000"/>
-                <w:lang w:eastAsia="es-AR"/>
-              </w:rPr>
-              <w:t>oprime el botón “Modificar”</w:t>
+              <w:t>no oprime el botón “Modificar”</w:t>
             </w:r>
           </w:p>
           <w:p>
@@ -704,7 +696,27 @@
                 <w:color w:val="000000"/>
                 <w:lang w:eastAsia="es-AR"/>
               </w:rPr>
-              <w:t>Mesa de Ayuda oprime el botón “Modificar”</w:t>
+              <w:t xml:space="preserve">Mesa de Ayuda </w:t>
+            </w:r>
+            <w:r>
+              <w:rPr>
+                <w:rFonts w:ascii="Arial" w:eastAsia="Times New Roman" w:hAnsi="Arial" w:cs="Arial"/>
+                <w:b/>
+                <w:color w:val="000000"/>
+                <w:lang w:eastAsia="es-AR"/>
+              </w:rPr>
+              <w:t xml:space="preserve">no </w:t>
+            </w:r>
+            <w:bookmarkStart w:id="0" w:name="_GoBack"/>
+            <w:bookmarkEnd w:id="0"/>
+            <w:r>
+              <w:rPr>
+                <w:rFonts w:ascii="Arial" w:eastAsia="Times New Roman" w:hAnsi="Arial" w:cs="Arial"/>
+                <w:b/>
+                <w:color w:val="000000"/>
+                <w:lang w:eastAsia="es-AR"/>
+              </w:rPr>
+              <w:t>oprime el botón “Modificar”</w:t>
             </w:r>
           </w:p>
           <w:p>
@@ -925,8 +937,6 @@
               </w:rPr>
               <w:t>de la Categoría</w:t>
             </w:r>
-            <w:bookmarkStart w:id="0" w:name="_GoBack"/>
-            <w:bookmarkEnd w:id="0"/>
           </w:p>
         </w:tc>
       </w:tr>

</xml_diff>